<commit_message>
fixed ETL for towns and states
</commit_message>
<xml_diff>
--- a/case_study_2/analysis/master/CS2_ETL.docx
+++ b/case_study_2/analysis/master/CS2_ETL.docx
@@ -610,7 +610,7 @@
         <w:rPr>
           <w:rStyle w:val="NormalTok"/>
         </w:rPr>
-        <w:t xml:space="preserve">getRawTable  =</w:t>
+        <w:t xml:space="preserve">getAllTables  =</w:t>
       </w:r>
       <w:r>
         <w:rPr>
@@ -1966,7 +1966,7 @@
         <w:rPr>
           <w:rStyle w:val="NormalTok"/>
         </w:rPr>
-        <w:t xml:space="preserve">parseRawTable =</w:t>
+        <w:t xml:space="preserve">transformAllTables =</w:t>
       </w:r>
       <w:r>
         <w:rPr>
@@ -2587,7 +2587,7 @@
         <w:rPr>
           <w:rStyle w:val="StringTok"/>
         </w:rPr>
-        <w:t xml:space="preserve">'Home State'</w:t>
+        <w:t xml:space="preserve">'HomeState'</w:t>
       </w:r>
       <w:r>
         <w:rPr>
@@ -2632,7 +2632,7 @@
         <w:rPr>
           <w:rStyle w:val="StringTok"/>
         </w:rPr>
-        <w:t xml:space="preserve">'drop'</w:t>
+        <w:t xml:space="preserve">'merge'</w:t>
       </w:r>
       <w:r>
         <w:rPr>
@@ -2719,6 +2719,570 @@
         <w:rPr>
           <w:rStyle w:val="DataTypeTok"/>
         </w:rPr>
+        <w:t xml:space="preserve">Hometown=</w:t>
+      </w:r>
+      <w:r>
+        <w:rPr>
+          <w:rStyle w:val="KeywordTok"/>
+        </w:rPr>
+        <w:t xml:space="preserve">trimws</w:t>
+      </w:r>
+      <w:r>
+        <w:rPr>
+          <w:rStyle w:val="NormalTok"/>
+        </w:rPr>
+        <w:t xml:space="preserve">(Hometown) </w:t>
+      </w:r>
+      <w:r>
+        <w:rPr>
+          <w:rStyle w:val="CommentTok"/>
+        </w:rPr>
+        <w:t xml:space="preserve">#remove trim space</w:t>
+      </w:r>
+      <w:r>
+        <w:br/>
+      </w:r>
+      <w:r>
+        <w:rPr>
+          <w:rStyle w:val="NormalTok"/>
+        </w:rPr>
+        <w:t xml:space="preserve">           ,</w:t>
+      </w:r>
+      <w:r>
+        <w:rPr>
+          <w:rStyle w:val="DataTypeTok"/>
+        </w:rPr>
+        <w:t xml:space="preserve">Hometown =</w:t>
+      </w:r>
+      <w:r>
+        <w:rPr>
+          <w:rStyle w:val="NormalTok"/>
+        </w:rPr>
+        <w:t xml:space="preserve">  </w:t>
+      </w:r>
+      <w:r>
+        <w:rPr>
+          <w:rStyle w:val="KeywordTok"/>
+        </w:rPr>
+        <w:t xml:space="preserve">ifelse</w:t>
+      </w:r>
+      <w:r>
+        <w:rPr>
+          <w:rStyle w:val="NormalTok"/>
+        </w:rPr>
+        <w:t xml:space="preserve">(Hometown </w:t>
+      </w:r>
+      <w:r>
+        <w:rPr>
+          <w:rStyle w:val="OperatorTok"/>
+        </w:rPr>
+        <w:t xml:space="preserve">%in%</w:t>
+      </w:r>
+      <w:r>
+        <w:rPr>
+          <w:rStyle w:val="StringTok"/>
+        </w:rPr>
+        <w:t xml:space="preserve"> </w:t>
+      </w:r>
+      <w:r>
+        <w:rPr>
+          <w:rStyle w:val="KeywordTok"/>
+        </w:rPr>
+        <w:t xml:space="preserve">c</w:t>
+      </w:r>
+      <w:r>
+        <w:rPr>
+          <w:rStyle w:val="NormalTok"/>
+        </w:rPr>
+        <w:t xml:space="preserve">(</w:t>
+      </w:r>
+      <w:r>
+        <w:rPr>
+          <w:rStyle w:val="StringTok"/>
+        </w:rPr>
+        <w:t xml:space="preserve">'NR'</w:t>
+      </w:r>
+      <w:r>
+        <w:rPr>
+          <w:rStyle w:val="NormalTok"/>
+        </w:rPr>
+        <w:t xml:space="preserve">,</w:t>
+      </w:r>
+      <w:r>
+        <w:rPr>
+          <w:rStyle w:val="StringTok"/>
+        </w:rPr>
+        <w:t xml:space="preserve">''</w:t>
+      </w:r>
+      <w:r>
+        <w:rPr>
+          <w:rStyle w:val="NormalTok"/>
+        </w:rPr>
+        <w:t xml:space="preserve">),</w:t>
+      </w:r>
+      <w:r>
+        <w:rPr>
+          <w:rStyle w:val="OtherTok"/>
+        </w:rPr>
+        <w:t xml:space="preserve">NA</w:t>
+      </w:r>
+      <w:r>
+        <w:rPr>
+          <w:rStyle w:val="NormalTok"/>
+        </w:rPr>
+        <w:t xml:space="preserve">, Hometown) </w:t>
+      </w:r>
+      <w:r>
+        <w:rPr>
+          <w:rStyle w:val="CommentTok"/>
+        </w:rPr>
+        <w:t xml:space="preserve">#convert NR and '' to NA</w:t>
+      </w:r>
+      <w:r>
+        <w:br/>
+      </w:r>
+      <w:r>
+        <w:rPr>
+          <w:rStyle w:val="NormalTok"/>
+        </w:rPr>
+        <w:t xml:space="preserve">           ,</w:t>
+      </w:r>
+      <w:r>
+        <w:rPr>
+          <w:rStyle w:val="DataTypeTok"/>
+        </w:rPr>
+        <w:t xml:space="preserve">HomeState =</w:t>
+      </w:r>
+      <w:r>
+        <w:rPr>
+          <w:rStyle w:val="NormalTok"/>
+        </w:rPr>
+        <w:t xml:space="preserve"> </w:t>
+      </w:r>
+      <w:r>
+        <w:rPr>
+          <w:rStyle w:val="KeywordTok"/>
+        </w:rPr>
+        <w:t xml:space="preserve">trimws</w:t>
+      </w:r>
+      <w:r>
+        <w:rPr>
+          <w:rStyle w:val="NormalTok"/>
+        </w:rPr>
+        <w:t xml:space="preserve">(HomeState) </w:t>
+      </w:r>
+      <w:r>
+        <w:rPr>
+          <w:rStyle w:val="CommentTok"/>
+        </w:rPr>
+        <w:t xml:space="preserve">#remove trim space</w:t>
+      </w:r>
+      <w:r>
+        <w:br/>
+      </w:r>
+      <w:r>
+        <w:rPr>
+          <w:rStyle w:val="NormalTok"/>
+        </w:rPr>
+        <w:t xml:space="preserve">           ,</w:t>
+      </w:r>
+      <w:r>
+        <w:rPr>
+          <w:rStyle w:val="DataTypeTok"/>
+        </w:rPr>
+        <w:t xml:space="preserve">HomeState =</w:t>
+      </w:r>
+      <w:r>
+        <w:rPr>
+          <w:rStyle w:val="NormalTok"/>
+        </w:rPr>
+        <w:t xml:space="preserve"> </w:t>
+      </w:r>
+      <w:r>
+        <w:rPr>
+          <w:rStyle w:val="KeywordTok"/>
+        </w:rPr>
+        <w:t xml:space="preserve">ifelse</w:t>
+      </w:r>
+      <w:r>
+        <w:rPr>
+          <w:rStyle w:val="NormalTok"/>
+        </w:rPr>
+        <w:t xml:space="preserve">(HomeState </w:t>
+      </w:r>
+      <w:r>
+        <w:rPr>
+          <w:rStyle w:val="OperatorTok"/>
+        </w:rPr>
+        <w:t xml:space="preserve">==</w:t>
+      </w:r>
+      <w:r>
+        <w:rPr>
+          <w:rStyle w:val="StringTok"/>
+        </w:rPr>
+        <w:t xml:space="preserve"> ''</w:t>
+      </w:r>
+      <w:r>
+        <w:rPr>
+          <w:rStyle w:val="NormalTok"/>
+        </w:rPr>
+        <w:t xml:space="preserve">,</w:t>
+      </w:r>
+      <w:r>
+        <w:rPr>
+          <w:rStyle w:val="OtherTok"/>
+        </w:rPr>
+        <w:t xml:space="preserve">NA</w:t>
+      </w:r>
+      <w:r>
+        <w:rPr>
+          <w:rStyle w:val="NormalTok"/>
+        </w:rPr>
+        <w:t xml:space="preserve">, HomeState) </w:t>
+      </w:r>
+      <w:r>
+        <w:rPr>
+          <w:rStyle w:val="CommentTok"/>
+        </w:rPr>
+        <w:t xml:space="preserve">#convert '' to NA</w:t>
+      </w:r>
+      <w:r>
+        <w:br/>
+      </w:r>
+      <w:r>
+        <w:rPr>
+          <w:rStyle w:val="NormalTok"/>
+        </w:rPr>
+        <w:t xml:space="preserve">           ,</w:t>
+      </w:r>
+      <w:r>
+        <w:rPr>
+          <w:rStyle w:val="DataTypeTok"/>
+        </w:rPr>
+        <w:t xml:space="preserve">HomeState =</w:t>
+      </w:r>
+      <w:r>
+        <w:rPr>
+          <w:rStyle w:val="NormalTok"/>
+        </w:rPr>
+        <w:t xml:space="preserve"> </w:t>
+      </w:r>
+      <w:r>
+        <w:rPr>
+          <w:rStyle w:val="KeywordTok"/>
+        </w:rPr>
+        <w:t xml:space="preserve">trimws</w:t>
+      </w:r>
+      <w:r>
+        <w:rPr>
+          <w:rStyle w:val="NormalTok"/>
+        </w:rPr>
+        <w:t xml:space="preserve">(</w:t>
+      </w:r>
+      <w:r>
+        <w:rPr>
+          <w:rStyle w:val="KeywordTok"/>
+        </w:rPr>
+        <w:t xml:space="preserve">toupper</w:t>
+      </w:r>
+      <w:r>
+        <w:rPr>
+          <w:rStyle w:val="NormalTok"/>
+        </w:rPr>
+        <w:t xml:space="preserve">(</w:t>
+      </w:r>
+      <w:r>
+        <w:rPr>
+          <w:rStyle w:val="KeywordTok"/>
+        </w:rPr>
+        <w:t xml:space="preserve">ifelse</w:t>
+      </w:r>
+      <w:r>
+        <w:rPr>
+          <w:rStyle w:val="NormalTok"/>
+        </w:rPr>
+        <w:t xml:space="preserve">(</w:t>
+      </w:r>
+      <w:r>
+        <w:rPr>
+          <w:rStyle w:val="KeywordTok"/>
+        </w:rPr>
+        <w:t xml:space="preserve">is.na</w:t>
+      </w:r>
+      <w:r>
+        <w:rPr>
+          <w:rStyle w:val="NormalTok"/>
+        </w:rPr>
+        <w:t xml:space="preserve">(HomeState),Hometown,HomeState))) </w:t>
+      </w:r>
+      <w:r>
+        <w:rPr>
+          <w:rStyle w:val="CommentTok"/>
+        </w:rPr>
+        <w:t xml:space="preserve">#if state is null, it is saved in the hometown</w:t>
+      </w:r>
+      <w:r>
+        <w:br/>
+      </w:r>
+      <w:r>
+        <w:rPr>
+          <w:rStyle w:val="NormalTok"/>
+        </w:rPr>
+        <w:t xml:space="preserve">           ,</w:t>
+      </w:r>
+      <w:r>
+        <w:rPr>
+          <w:rStyle w:val="DataTypeTok"/>
+        </w:rPr>
+        <w:t xml:space="preserve">HomeCountry =</w:t>
+      </w:r>
+      <w:r>
+        <w:rPr>
+          <w:rStyle w:val="NormalTok"/>
+        </w:rPr>
+        <w:t xml:space="preserve"> </w:t>
+      </w:r>
+      <w:r>
+        <w:rPr>
+          <w:rStyle w:val="KeywordTok"/>
+        </w:rPr>
+        <w:t xml:space="preserve">ifelse</w:t>
+      </w:r>
+      <w:r>
+        <w:rPr>
+          <w:rStyle w:val="NormalTok"/>
+        </w:rPr>
+        <w:t xml:space="preserve">(HomeState </w:t>
+      </w:r>
+      <w:r>
+        <w:rPr>
+          <w:rStyle w:val="OperatorTok"/>
+        </w:rPr>
+        <w:t xml:space="preserve">%in%</w:t>
+      </w:r>
+      <w:r>
+        <w:rPr>
+          <w:rStyle w:val="StringTok"/>
+        </w:rPr>
+        <w:t xml:space="preserve"> </w:t>
+      </w:r>
+      <w:r>
+        <w:rPr>
+          <w:rStyle w:val="KeywordTok"/>
+        </w:rPr>
+        <w:t xml:space="preserve">toupper</w:t>
+      </w:r>
+      <w:r>
+        <w:rPr>
+          <w:rStyle w:val="NormalTok"/>
+        </w:rPr>
+        <w:t xml:space="preserve">(</w:t>
+      </w:r>
+      <w:r>
+        <w:rPr>
+          <w:rStyle w:val="KeywordTok"/>
+        </w:rPr>
+        <w:t xml:space="preserve">c</w:t>
+      </w:r>
+      <w:r>
+        <w:rPr>
+          <w:rStyle w:val="NormalTok"/>
+        </w:rPr>
+        <w:t xml:space="preserve">(</w:t>
+      </w:r>
+      <w:r>
+        <w:rPr>
+          <w:rStyle w:val="StringTok"/>
+        </w:rPr>
+        <w:t xml:space="preserve">'DC'</w:t>
+      </w:r>
+      <w:r>
+        <w:rPr>
+          <w:rStyle w:val="NormalTok"/>
+        </w:rPr>
+        <w:t xml:space="preserve">,state.abb)), </w:t>
+      </w:r>
+      <w:r>
+        <w:rPr>
+          <w:rStyle w:val="StringTok"/>
+        </w:rPr>
+        <w:t xml:space="preserve">'USA'</w:t>
+      </w:r>
+      <w:r>
+        <w:rPr>
+          <w:rStyle w:val="NormalTok"/>
+        </w:rPr>
+        <w:t xml:space="preserve">,HomeState) </w:t>
+      </w:r>
+      <w:r>
+        <w:rPr>
+          <w:rStyle w:val="CommentTok"/>
+        </w:rPr>
+        <w:t xml:space="preserve">#check if is a USA state</w:t>
+      </w:r>
+      <w:r>
+        <w:br/>
+      </w:r>
+      <w:r>
+        <w:rPr>
+          <w:rStyle w:val="NormalTok"/>
+        </w:rPr>
+        <w:t xml:space="preserve">           ,</w:t>
+      </w:r>
+      <w:r>
+        <w:rPr>
+          <w:rStyle w:val="DataTypeTok"/>
+        </w:rPr>
+        <w:t xml:space="preserve">Hometown =</w:t>
+      </w:r>
+      <w:r>
+        <w:rPr>
+          <w:rStyle w:val="NormalTok"/>
+        </w:rPr>
+        <w:t xml:space="preserve"> </w:t>
+      </w:r>
+      <w:r>
+        <w:rPr>
+          <w:rStyle w:val="KeywordTok"/>
+        </w:rPr>
+        <w:t xml:space="preserve">ifelse</w:t>
+      </w:r>
+      <w:r>
+        <w:rPr>
+          <w:rStyle w:val="NormalTok"/>
+        </w:rPr>
+        <w:t xml:space="preserve">(</w:t>
+      </w:r>
+      <w:r>
+        <w:rPr>
+          <w:rStyle w:val="KeywordTok"/>
+        </w:rPr>
+        <w:t xml:space="preserve">toupper</w:t>
+      </w:r>
+      <w:r>
+        <w:rPr>
+          <w:rStyle w:val="NormalTok"/>
+        </w:rPr>
+        <w:t xml:space="preserve">(Hometown) </w:t>
+      </w:r>
+      <w:r>
+        <w:rPr>
+          <w:rStyle w:val="OperatorTok"/>
+        </w:rPr>
+        <w:t xml:space="preserve">==</w:t>
+      </w:r>
+      <w:r>
+        <w:rPr>
+          <w:rStyle w:val="StringTok"/>
+        </w:rPr>
+        <w:t xml:space="preserve"> </w:t>
+      </w:r>
+      <w:r>
+        <w:rPr>
+          <w:rStyle w:val="NormalTok"/>
+        </w:rPr>
+        <w:t xml:space="preserve">HomeState,</w:t>
+      </w:r>
+      <w:r>
+        <w:rPr>
+          <w:rStyle w:val="OtherTok"/>
+        </w:rPr>
+        <w:t xml:space="preserve">NA</w:t>
+      </w:r>
+      <w:r>
+        <w:rPr>
+          <w:rStyle w:val="NormalTok"/>
+        </w:rPr>
+        <w:t xml:space="preserve">,Hometown) </w:t>
+      </w:r>
+      <w:r>
+        <w:rPr>
+          <w:rStyle w:val="CommentTok"/>
+        </w:rPr>
+        <w:t xml:space="preserve">#set town to NA if is the same of state</w:t>
+      </w:r>
+      <w:r>
+        <w:br/>
+      </w:r>
+      <w:r>
+        <w:rPr>
+          <w:rStyle w:val="NormalTok"/>
+        </w:rPr>
+        <w:t xml:space="preserve">           ,</w:t>
+      </w:r>
+      <w:r>
+        <w:rPr>
+          <w:rStyle w:val="DataTypeTok"/>
+        </w:rPr>
+        <w:t xml:space="preserve">HomeState =</w:t>
+      </w:r>
+      <w:r>
+        <w:rPr>
+          <w:rStyle w:val="NormalTok"/>
+        </w:rPr>
+        <w:t xml:space="preserve"> </w:t>
+      </w:r>
+      <w:r>
+        <w:rPr>
+          <w:rStyle w:val="KeywordTok"/>
+        </w:rPr>
+        <w:t xml:space="preserve">ifelse</w:t>
+      </w:r>
+      <w:r>
+        <w:rPr>
+          <w:rStyle w:val="NormalTok"/>
+        </w:rPr>
+        <w:t xml:space="preserve">(HomeState </w:t>
+      </w:r>
+      <w:r>
+        <w:rPr>
+          <w:rStyle w:val="OperatorTok"/>
+        </w:rPr>
+        <w:t xml:space="preserve">==</w:t>
+      </w:r>
+      <w:r>
+        <w:rPr>
+          <w:rStyle w:val="StringTok"/>
+        </w:rPr>
+        <w:t xml:space="preserve"> </w:t>
+      </w:r>
+      <w:r>
+        <w:rPr>
+          <w:rStyle w:val="NormalTok"/>
+        </w:rPr>
+        <w:t xml:space="preserve">HomeCountry,</w:t>
+      </w:r>
+      <w:r>
+        <w:rPr>
+          <w:rStyle w:val="OtherTok"/>
+        </w:rPr>
+        <w:t xml:space="preserve">NA</w:t>
+      </w:r>
+      <w:r>
+        <w:rPr>
+          <w:rStyle w:val="NormalTok"/>
+        </w:rPr>
+        <w:t xml:space="preserve">,HomeState) </w:t>
+      </w:r>
+      <w:r>
+        <w:rPr>
+          <w:rStyle w:val="CommentTok"/>
+        </w:rPr>
+        <w:t xml:space="preserve">#set State  to NA if is = to coutnry</w:t>
+      </w:r>
+      <w:r>
+        <w:br/>
+      </w:r>
+      <w:r>
+        <w:rPr>
+          <w:rStyle w:val="NormalTok"/>
+        </w:rPr>
+        <w:t xml:space="preserve">           ,</w:t>
+      </w:r>
+      <w:r>
+        <w:rPr>
+          <w:rStyle w:val="DataTypeTok"/>
+        </w:rPr>
         <w:t xml:space="preserve">Race =</w:t>
       </w:r>
       <w:r>
@@ -2794,7 +3358,259 @@
         <w:rPr>
           <w:rStyle w:val="DataTypeTok"/>
         </w:rPr>
-        <w:t xml:space="preserve">DivisionCode =</w:t>
+        <w:t xml:space="preserve">Time =</w:t>
+      </w:r>
+      <w:r>
+        <w:rPr>
+          <w:rStyle w:val="NormalTok"/>
+        </w:rPr>
+        <w:t xml:space="preserve"> </w:t>
+      </w:r>
+      <w:r>
+        <w:rPr>
+          <w:rStyle w:val="KeywordTok"/>
+        </w:rPr>
+        <w:t xml:space="preserve">parse_date_time</w:t>
+      </w:r>
+      <w:r>
+        <w:rPr>
+          <w:rStyle w:val="NormalTok"/>
+        </w:rPr>
+        <w:t xml:space="preserve">(</w:t>
+      </w:r>
+      <w:r>
+        <w:rPr>
+          <w:rStyle w:val="KeywordTok"/>
+        </w:rPr>
+        <w:t xml:space="preserve">gsub</w:t>
+      </w:r>
+      <w:r>
+        <w:rPr>
+          <w:rStyle w:val="NormalTok"/>
+        </w:rPr>
+        <w:t xml:space="preserve">(</w:t>
+      </w:r>
+      <w:r>
+        <w:rPr>
+          <w:rStyle w:val="StringTok"/>
+        </w:rPr>
+        <w:t xml:space="preserve">'</w:t>
+      </w:r>
+      <w:r>
+        <w:rPr>
+          <w:rStyle w:val="CharTok"/>
+        </w:rPr>
+        <w:t xml:space="preserve">\\</w:t>
+      </w:r>
+      <w:r>
+        <w:rPr>
+          <w:rStyle w:val="StringTok"/>
+        </w:rPr>
+        <w:t xml:space="preserve">*</w:t>
+      </w:r>
+      <w:r>
+        <w:rPr>
+          <w:rStyle w:val="CharTok"/>
+        </w:rPr>
+        <w:t xml:space="preserve">\\</w:t>
+      </w:r>
+      <w:r>
+        <w:rPr>
+          <w:rStyle w:val="StringTok"/>
+        </w:rPr>
+        <w:t xml:space="preserve">*'</w:t>
+      </w:r>
+      <w:r>
+        <w:rPr>
+          <w:rStyle w:val="NormalTok"/>
+        </w:rPr>
+        <w:t xml:space="preserve">,</w:t>
+      </w:r>
+      <w:r>
+        <w:rPr>
+          <w:rStyle w:val="StringTok"/>
+        </w:rPr>
+        <w:t xml:space="preserve">''</w:t>
+      </w:r>
+      <w:r>
+        <w:rPr>
+          <w:rStyle w:val="NormalTok"/>
+        </w:rPr>
+        <w:t xml:space="preserve">,Time)</w:t>
+      </w:r>
+      <w:r>
+        <w:br/>
+      </w:r>
+      <w:r>
+        <w:rPr>
+          <w:rStyle w:val="NormalTok"/>
+        </w:rPr>
+        <w:t xml:space="preserve">                                   , </w:t>
+      </w:r>
+      <w:r>
+        <w:rPr>
+          <w:rStyle w:val="DataTypeTok"/>
+        </w:rPr>
+        <w:t xml:space="preserve">orders =</w:t>
+      </w:r>
+      <w:r>
+        <w:rPr>
+          <w:rStyle w:val="NormalTok"/>
+        </w:rPr>
+        <w:t xml:space="preserve"> </w:t>
+      </w:r>
+      <w:r>
+        <w:rPr>
+          <w:rStyle w:val="KeywordTok"/>
+        </w:rPr>
+        <w:t xml:space="preserve">c</w:t>
+      </w:r>
+      <w:r>
+        <w:rPr>
+          <w:rStyle w:val="NormalTok"/>
+        </w:rPr>
+        <w:t xml:space="preserve">(</w:t>
+      </w:r>
+      <w:r>
+        <w:rPr>
+          <w:rStyle w:val="StringTok"/>
+        </w:rPr>
+        <w:t xml:space="preserve">"HMS"</w:t>
+      </w:r>
+      <w:r>
+        <w:rPr>
+          <w:rStyle w:val="NormalTok"/>
+        </w:rPr>
+        <w:t xml:space="preserve">, </w:t>
+      </w:r>
+      <w:r>
+        <w:rPr>
+          <w:rStyle w:val="StringTok"/>
+        </w:rPr>
+        <w:t xml:space="preserve">"MS"</w:t>
+      </w:r>
+      <w:r>
+        <w:rPr>
+          <w:rStyle w:val="NormalTok"/>
+        </w:rPr>
+        <w:t xml:space="preserve">)) </w:t>
+      </w:r>
+      <w:r>
+        <w:rPr>
+          <w:rStyle w:val="CommentTok"/>
+        </w:rPr>
+        <w:t xml:space="preserve">#convert time col to time format</w:t>
+      </w:r>
+      <w:r>
+        <w:br/>
+      </w:r>
+      <w:r>
+        <w:rPr>
+          <w:rStyle w:val="NormalTok"/>
+        </w:rPr>
+        <w:t xml:space="preserve">           ,</w:t>
+      </w:r>
+      <w:r>
+        <w:rPr>
+          <w:rStyle w:val="DataTypeTok"/>
+        </w:rPr>
+        <w:t xml:space="preserve">TimeMins =</w:t>
+      </w:r>
+      <w:r>
+        <w:rPr>
+          <w:rStyle w:val="NormalTok"/>
+        </w:rPr>
+        <w:t xml:space="preserve"> </w:t>
+      </w:r>
+      <w:r>
+        <w:rPr>
+          <w:rStyle w:val="KeywordTok"/>
+        </w:rPr>
+        <w:t xml:space="preserve">second</w:t>
+      </w:r>
+      <w:r>
+        <w:rPr>
+          <w:rStyle w:val="NormalTok"/>
+        </w:rPr>
+        <w:t xml:space="preserve">(Time)</w:t>
+      </w:r>
+      <w:r>
+        <w:rPr>
+          <w:rStyle w:val="OperatorTok"/>
+        </w:rPr>
+        <w:t xml:space="preserve">/</w:t>
+      </w:r>
+      <w:r>
+        <w:rPr>
+          <w:rStyle w:val="DecValTok"/>
+        </w:rPr>
+        <w:t xml:space="preserve">60</w:t>
+      </w:r>
+      <w:r>
+        <w:rPr>
+          <w:rStyle w:val="NormalTok"/>
+        </w:rPr>
+        <w:t xml:space="preserve"> </w:t>
+      </w:r>
+      <w:r>
+        <w:rPr>
+          <w:rStyle w:val="OperatorTok"/>
+        </w:rPr>
+        <w:t xml:space="preserve">+</w:t>
+      </w:r>
+      <w:r>
+        <w:rPr>
+          <w:rStyle w:val="StringTok"/>
+        </w:rPr>
+        <w:t xml:space="preserve"> </w:t>
+      </w:r>
+      <w:r>
+        <w:rPr>
+          <w:rStyle w:val="KeywordTok"/>
+        </w:rPr>
+        <w:t xml:space="preserve">minute</w:t>
+      </w:r>
+      <w:r>
+        <w:rPr>
+          <w:rStyle w:val="NormalTok"/>
+        </w:rPr>
+        <w:t xml:space="preserve">(Time)  </w:t>
+      </w:r>
+      <w:r>
+        <w:rPr>
+          <w:rStyle w:val="OperatorTok"/>
+        </w:rPr>
+        <w:t xml:space="preserve">+</w:t>
+      </w:r>
+      <w:r>
+        <w:rPr>
+          <w:rStyle w:val="StringTok"/>
+        </w:rPr>
+        <w:t xml:space="preserve"> </w:t>
+      </w:r>
+      <w:r>
+        <w:rPr>
+          <w:rStyle w:val="KeywordTok"/>
+        </w:rPr>
+        <w:t xml:space="preserve">hour</w:t>
+      </w:r>
+      <w:r>
+        <w:rPr>
+          <w:rStyle w:val="NormalTok"/>
+        </w:rPr>
+        <w:t xml:space="preserve">(Time)</w:t>
+      </w:r>
+      <w:r>
+        <w:rPr>
+          <w:rStyle w:val="OperatorTok"/>
+        </w:rPr>
+        <w:t xml:space="preserve">*</w:t>
+      </w:r>
+      <w:r>
+        <w:rPr>
+          <w:rStyle w:val="DecValTok"/>
+        </w:rPr>
+        <w:t xml:space="preserve">60</w:t>
       </w:r>
       <w:r>
         <w:rPr>
@@ -2804,9 +3620,36 @@
       </w:r>
       <w:r>
         <w:rPr>
-          <w:rStyle w:val="KeywordTok"/>
-        </w:rPr>
-        <w:t xml:space="preserve">trimws</w:t>
+          <w:rStyle w:val="CommentTok"/>
+        </w:rPr>
+        <w:t xml:space="preserve">#convert time to minus</w:t>
+      </w:r>
+      <w:r>
+        <w:br/>
+      </w:r>
+      <w:r>
+        <w:rPr>
+          <w:rStyle w:val="NormalTok"/>
+        </w:rPr>
+        <w:t xml:space="preserve">           ,</w:t>
+      </w:r>
+      <w:r>
+        <w:rPr>
+          <w:rStyle w:val="DataTypeTok"/>
+        </w:rPr>
+        <w:t xml:space="preserve">Pace =</w:t>
+      </w:r>
+      <w:r>
+        <w:rPr>
+          <w:rStyle w:val="NormalTok"/>
+        </w:rPr>
+        <w:t xml:space="preserve"> </w:t>
+      </w:r>
+      <w:r>
+        <w:rPr>
+          <w:rStyle w:val="KeywordTok"/>
+        </w:rPr>
+        <w:t xml:space="preserve">parse_date_time</w:t>
       </w:r>
       <w:r>
         <w:rPr>
@@ -2818,43 +3661,247 @@
         <w:rPr>
           <w:rStyle w:val="KeywordTok"/>
         </w:rPr>
-        <w:t xml:space="preserve">substr</w:t>
-      </w:r>
-      <w:r>
-        <w:rPr>
-          <w:rStyle w:val="NormalTok"/>
-        </w:rPr>
-        <w:t xml:space="preserve">(Division,</w:t>
+        <w:t xml:space="preserve">gsub</w:t>
+      </w:r>
+      <w:r>
+        <w:rPr>
+          <w:rStyle w:val="NormalTok"/>
+        </w:rPr>
+        <w:t xml:space="preserve">(</w:t>
+      </w:r>
+      <w:r>
+        <w:rPr>
+          <w:rStyle w:val="StringTok"/>
+        </w:rPr>
+        <w:t xml:space="preserve">'</w:t>
+      </w:r>
+      <w:r>
+        <w:rPr>
+          <w:rStyle w:val="CharTok"/>
+        </w:rPr>
+        <w:t xml:space="preserve">\\</w:t>
+      </w:r>
+      <w:r>
+        <w:rPr>
+          <w:rStyle w:val="StringTok"/>
+        </w:rPr>
+        <w:t xml:space="preserve">*</w:t>
+      </w:r>
+      <w:r>
+        <w:rPr>
+          <w:rStyle w:val="CharTok"/>
+        </w:rPr>
+        <w:t xml:space="preserve">\\</w:t>
+      </w:r>
+      <w:r>
+        <w:rPr>
+          <w:rStyle w:val="StringTok"/>
+        </w:rPr>
+        <w:t xml:space="preserve">*'</w:t>
+      </w:r>
+      <w:r>
+        <w:rPr>
+          <w:rStyle w:val="NormalTok"/>
+        </w:rPr>
+        <w:t xml:space="preserve">,</w:t>
+      </w:r>
+      <w:r>
+        <w:rPr>
+          <w:rStyle w:val="StringTok"/>
+        </w:rPr>
+        <w:t xml:space="preserve">''</w:t>
+      </w:r>
+      <w:r>
+        <w:rPr>
+          <w:rStyle w:val="NormalTok"/>
+        </w:rPr>
+        <w:t xml:space="preserve">,Pace)</w:t>
+      </w:r>
+      <w:r>
+        <w:br/>
+      </w:r>
+      <w:r>
+        <w:rPr>
+          <w:rStyle w:val="NormalTok"/>
+        </w:rPr>
+        <w:t xml:space="preserve">                                   , </w:t>
+      </w:r>
+      <w:r>
+        <w:rPr>
+          <w:rStyle w:val="DataTypeTok"/>
+        </w:rPr>
+        <w:t xml:space="preserve">orders =</w:t>
+      </w:r>
+      <w:r>
+        <w:rPr>
+          <w:rStyle w:val="NormalTok"/>
+        </w:rPr>
+        <w:t xml:space="preserve"> </w:t>
+      </w:r>
+      <w:r>
+        <w:rPr>
+          <w:rStyle w:val="KeywordTok"/>
+        </w:rPr>
+        <w:t xml:space="preserve">c</w:t>
+      </w:r>
+      <w:r>
+        <w:rPr>
+          <w:rStyle w:val="NormalTok"/>
+        </w:rPr>
+        <w:t xml:space="preserve">(</w:t>
+      </w:r>
+      <w:r>
+        <w:rPr>
+          <w:rStyle w:val="StringTok"/>
+        </w:rPr>
+        <w:t xml:space="preserve">"HMS"</w:t>
+      </w:r>
+      <w:r>
+        <w:rPr>
+          <w:rStyle w:val="NormalTok"/>
+        </w:rPr>
+        <w:t xml:space="preserve">, </w:t>
+      </w:r>
+      <w:r>
+        <w:rPr>
+          <w:rStyle w:val="StringTok"/>
+        </w:rPr>
+        <w:t xml:space="preserve">"MS"</w:t>
+      </w:r>
+      <w:r>
+        <w:rPr>
+          <w:rStyle w:val="NormalTok"/>
+        </w:rPr>
+        <w:t xml:space="preserve">))  </w:t>
+      </w:r>
+      <w:r>
+        <w:rPr>
+          <w:rStyle w:val="CommentTok"/>
+        </w:rPr>
+        <w:t xml:space="preserve">#convert pace col to time format</w:t>
+      </w:r>
+      <w:r>
+        <w:br/>
+      </w:r>
+      <w:r>
+        <w:rPr>
+          <w:rStyle w:val="NormalTok"/>
+        </w:rPr>
+        <w:t xml:space="preserve">           ,</w:t>
+      </w:r>
+      <w:r>
+        <w:rPr>
+          <w:rStyle w:val="DataTypeTok"/>
+        </w:rPr>
+        <w:t xml:space="preserve">PaceMins =</w:t>
+      </w:r>
+      <w:r>
+        <w:rPr>
+          <w:rStyle w:val="NormalTok"/>
+        </w:rPr>
+        <w:t xml:space="preserve"> </w:t>
+      </w:r>
+      <w:r>
+        <w:rPr>
+          <w:rStyle w:val="KeywordTok"/>
+        </w:rPr>
+        <w:t xml:space="preserve">second</w:t>
+      </w:r>
+      <w:r>
+        <w:rPr>
+          <w:rStyle w:val="NormalTok"/>
+        </w:rPr>
+        <w:t xml:space="preserve">(Pace)</w:t>
+      </w:r>
+      <w:r>
+        <w:rPr>
+          <w:rStyle w:val="OperatorTok"/>
+        </w:rPr>
+        <w:t xml:space="preserve">/</w:t>
       </w:r>
       <w:r>
         <w:rPr>
           <w:rStyle w:val="DecValTok"/>
         </w:rPr>
-        <w:t xml:space="preserve">1</w:t>
-      </w:r>
-      <w:r>
-        <w:rPr>
-          <w:rStyle w:val="NormalTok"/>
-        </w:rPr>
-        <w:t xml:space="preserve">,</w:t>
+        <w:t xml:space="preserve">60</w:t>
+      </w:r>
+      <w:r>
+        <w:rPr>
+          <w:rStyle w:val="NormalTok"/>
+        </w:rPr>
+        <w:t xml:space="preserve"> </w:t>
+      </w:r>
+      <w:r>
+        <w:rPr>
+          <w:rStyle w:val="OperatorTok"/>
+        </w:rPr>
+        <w:t xml:space="preserve">+</w:t>
+      </w:r>
+      <w:r>
+        <w:rPr>
+          <w:rStyle w:val="StringTok"/>
+        </w:rPr>
+        <w:t xml:space="preserve"> </w:t>
+      </w:r>
+      <w:r>
+        <w:rPr>
+          <w:rStyle w:val="KeywordTok"/>
+        </w:rPr>
+        <w:t xml:space="preserve">minute</w:t>
+      </w:r>
+      <w:r>
+        <w:rPr>
+          <w:rStyle w:val="NormalTok"/>
+        </w:rPr>
+        <w:t xml:space="preserve">(Pace)  </w:t>
+      </w:r>
+      <w:r>
+        <w:rPr>
+          <w:rStyle w:val="OperatorTok"/>
+        </w:rPr>
+        <w:t xml:space="preserve">+</w:t>
+      </w:r>
+      <w:r>
+        <w:rPr>
+          <w:rStyle w:val="StringTok"/>
+        </w:rPr>
+        <w:t xml:space="preserve"> </w:t>
+      </w:r>
+      <w:r>
+        <w:rPr>
+          <w:rStyle w:val="KeywordTok"/>
+        </w:rPr>
+        <w:t xml:space="preserve">hour</w:t>
+      </w:r>
+      <w:r>
+        <w:rPr>
+          <w:rStyle w:val="NormalTok"/>
+        </w:rPr>
+        <w:t xml:space="preserve">(Pace)</w:t>
+      </w:r>
+      <w:r>
+        <w:rPr>
+          <w:rStyle w:val="OperatorTok"/>
+        </w:rPr>
+        <w:t xml:space="preserve">*</w:t>
       </w:r>
       <w:r>
         <w:rPr>
           <w:rStyle w:val="DecValTok"/>
         </w:rPr>
-        <w:t xml:space="preserve">1</w:t>
-      </w:r>
-      <w:r>
-        <w:rPr>
-          <w:rStyle w:val="NormalTok"/>
-        </w:rPr>
-        <w:t xml:space="preserve">)) </w:t>
+        <w:t xml:space="preserve">60</w:t>
+      </w:r>
+      <w:r>
+        <w:rPr>
+          <w:rStyle w:val="NormalTok"/>
+        </w:rPr>
+        <w:t xml:space="preserve">  </w:t>
       </w:r>
       <w:r>
         <w:rPr>
           <w:rStyle w:val="CommentTok"/>
         </w:rPr>
-        <w:t xml:space="preserve">#grab division code from division col</w:t>
+        <w:t xml:space="preserve">#convert pace time to mins</w:t>
       </w:r>
       <w:r>
         <w:br/>
@@ -2869,7 +3916,208 @@
         <w:rPr>
           <w:rStyle w:val="DataTypeTok"/>
         </w:rPr>
-        <w:t xml:space="preserve">DivisionNum =</w:t>
+        <w:t xml:space="preserve">Age =</w:t>
+      </w:r>
+      <w:r>
+        <w:rPr>
+          <w:rStyle w:val="NormalTok"/>
+        </w:rPr>
+        <w:t xml:space="preserve"> </w:t>
+      </w:r>
+      <w:r>
+        <w:rPr>
+          <w:rStyle w:val="KeywordTok"/>
+        </w:rPr>
+        <w:t xml:space="preserve">as.numeric</w:t>
+      </w:r>
+      <w:r>
+        <w:rPr>
+          <w:rStyle w:val="NormalTok"/>
+        </w:rPr>
+        <w:t xml:space="preserve">(Age) </w:t>
+      </w:r>
+      <w:r>
+        <w:rPr>
+          <w:rStyle w:val="CommentTok"/>
+        </w:rPr>
+        <w:t xml:space="preserve">#convert age to numeric</w:t>
+      </w:r>
+      <w:r>
+        <w:br/>
+      </w:r>
+      <w:r>
+        <w:rPr>
+          <w:rStyle w:val="NormalTok"/>
+        </w:rPr>
+        <w:t xml:space="preserve">           ,</w:t>
+      </w:r>
+      <w:r>
+        <w:rPr>
+          <w:rStyle w:val="DataTypeTok"/>
+        </w:rPr>
+        <w:t xml:space="preserve">PiS =</w:t>
+      </w:r>
+      <w:r>
+        <w:rPr>
+          <w:rStyle w:val="NormalTok"/>
+        </w:rPr>
+        <w:t xml:space="preserve"> </w:t>
+      </w:r>
+      <w:r>
+        <w:rPr>
+          <w:rStyle w:val="KeywordTok"/>
+        </w:rPr>
+        <w:t xml:space="preserve">as.numeric</w:t>
+      </w:r>
+      <w:r>
+        <w:rPr>
+          <w:rStyle w:val="NormalTok"/>
+        </w:rPr>
+        <w:t xml:space="preserve">(PiS) </w:t>
+      </w:r>
+      <w:r>
+        <w:rPr>
+          <w:rStyle w:val="CommentTok"/>
+        </w:rPr>
+        <w:t xml:space="preserve">#convert PiS to numeric</w:t>
+      </w:r>
+      <w:r>
+        <w:br/>
+      </w:r>
+      <w:r>
+        <w:rPr>
+          <w:rStyle w:val="NormalTok"/>
+        </w:rPr>
+        <w:t xml:space="preserve">           ,</w:t>
+      </w:r>
+      <w:r>
+        <w:rPr>
+          <w:rStyle w:val="DataTypeTok"/>
+        </w:rPr>
+        <w:t xml:space="preserve">TiS =</w:t>
+      </w:r>
+      <w:r>
+        <w:rPr>
+          <w:rStyle w:val="NormalTok"/>
+        </w:rPr>
+        <w:t xml:space="preserve"> </w:t>
+      </w:r>
+      <w:r>
+        <w:rPr>
+          <w:rStyle w:val="KeywordTok"/>
+        </w:rPr>
+        <w:t xml:space="preserve">as.numeric</w:t>
+      </w:r>
+      <w:r>
+        <w:rPr>
+          <w:rStyle w:val="NormalTok"/>
+        </w:rPr>
+        <w:t xml:space="preserve">(TiS) </w:t>
+      </w:r>
+      <w:r>
+        <w:rPr>
+          <w:rStyle w:val="CommentTok"/>
+        </w:rPr>
+        <w:t xml:space="preserve">#convert TiS to numeric</w:t>
+      </w:r>
+      <w:r>
+        <w:br/>
+      </w:r>
+      <w:r>
+        <w:rPr>
+          <w:rStyle w:val="NormalTok"/>
+        </w:rPr>
+        <w:t xml:space="preserve">           ,</w:t>
+      </w:r>
+      <w:r>
+        <w:rPr>
+          <w:rStyle w:val="DataTypeTok"/>
+        </w:rPr>
+        <w:t xml:space="preserve">PiD =</w:t>
+      </w:r>
+      <w:r>
+        <w:rPr>
+          <w:rStyle w:val="NormalTok"/>
+        </w:rPr>
+        <w:t xml:space="preserve"> </w:t>
+      </w:r>
+      <w:r>
+        <w:rPr>
+          <w:rStyle w:val="KeywordTok"/>
+        </w:rPr>
+        <w:t xml:space="preserve">as.numeric</w:t>
+      </w:r>
+      <w:r>
+        <w:rPr>
+          <w:rStyle w:val="NormalTok"/>
+        </w:rPr>
+        <w:t xml:space="preserve">(PiD) </w:t>
+      </w:r>
+      <w:r>
+        <w:rPr>
+          <w:rStyle w:val="CommentTok"/>
+        </w:rPr>
+        <w:t xml:space="preserve">#convert PiD to numeric</w:t>
+      </w:r>
+      <w:r>
+        <w:br/>
+      </w:r>
+      <w:r>
+        <w:rPr>
+          <w:rStyle w:val="NormalTok"/>
+        </w:rPr>
+        <w:t xml:space="preserve">           ,</w:t>
+      </w:r>
+      <w:r>
+        <w:rPr>
+          <w:rStyle w:val="DataTypeTok"/>
+        </w:rPr>
+        <w:t xml:space="preserve">TiD =</w:t>
+      </w:r>
+      <w:r>
+        <w:rPr>
+          <w:rStyle w:val="NormalTok"/>
+        </w:rPr>
+        <w:t xml:space="preserve"> </w:t>
+      </w:r>
+      <w:r>
+        <w:rPr>
+          <w:rStyle w:val="KeywordTok"/>
+        </w:rPr>
+        <w:t xml:space="preserve">as.numeric</w:t>
+      </w:r>
+      <w:r>
+        <w:rPr>
+          <w:rStyle w:val="NormalTok"/>
+        </w:rPr>
+        <w:t xml:space="preserve">(TiD) </w:t>
+      </w:r>
+      <w:r>
+        <w:rPr>
+          <w:rStyle w:val="CommentTok"/>
+        </w:rPr>
+        <w:t xml:space="preserve">#convert TiD to numeric</w:t>
+      </w:r>
+      <w:r>
+        <w:br/>
+      </w:r>
+      <w:r>
+        <w:rPr>
+          <w:rStyle w:val="NormalTok"/>
+        </w:rPr>
+        <w:t xml:space="preserve">    ) </w:t>
+      </w:r>
+      <w:r>
+        <w:br/>
+      </w:r>
+      <w:r>
+        <w:rPr>
+          <w:rStyle w:val="NormalTok"/>
+        </w:rPr>
+        <w:t xml:space="preserve">    </w:t>
+      </w:r>
+      <w:r>
+        <w:br/>
       </w:r>
       <w:r>
         <w:rPr>
@@ -2879,819 +4127,9 @@
       </w:r>
       <w:r>
         <w:rPr>
-          <w:rStyle w:val="KeywordTok"/>
-        </w:rPr>
-        <w:t xml:space="preserve">trimws</w:t>
-      </w:r>
-      <w:r>
-        <w:rPr>
-          <w:rStyle w:val="NormalTok"/>
-        </w:rPr>
-        <w:t xml:space="preserve">(</w:t>
-      </w:r>
-      <w:r>
-        <w:rPr>
-          <w:rStyle w:val="KeywordTok"/>
-        </w:rPr>
-        <w:t xml:space="preserve">substr</w:t>
-      </w:r>
-      <w:r>
-        <w:rPr>
-          <w:rStyle w:val="NormalTok"/>
-        </w:rPr>
-        <w:t xml:space="preserve">(Division,</w:t>
-      </w:r>
-      <w:r>
-        <w:rPr>
-          <w:rStyle w:val="DecValTok"/>
-        </w:rPr>
-        <w:t xml:space="preserve">3</w:t>
-      </w:r>
-      <w:r>
-        <w:rPr>
-          <w:rStyle w:val="NormalTok"/>
-        </w:rPr>
-        <w:t xml:space="preserve">,</w:t>
-      </w:r>
-      <w:r>
-        <w:rPr>
-          <w:rStyle w:val="DecValTok"/>
-        </w:rPr>
-        <w:t xml:space="preserve">100</w:t>
-      </w:r>
-      <w:r>
-        <w:rPr>
-          <w:rStyle w:val="NormalTok"/>
-        </w:rPr>
-        <w:t xml:space="preserve">)) </w:t>
-      </w:r>
-      <w:r>
-        <w:rPr>
           <w:rStyle w:val="CommentTok"/>
         </w:rPr>
-        <w:t xml:space="preserve">#grab division code from division col</w:t>
-      </w:r>
-      <w:r>
-        <w:br/>
-      </w:r>
-      <w:r>
-        <w:rPr>
-          <w:rStyle w:val="NormalTok"/>
-        </w:rPr>
-        <w:t xml:space="preserve">           ,</w:t>
-      </w:r>
-      <w:r>
-        <w:rPr>
-          <w:rStyle w:val="DataTypeTok"/>
-        </w:rPr>
-        <w:t xml:space="preserve">Time =</w:t>
-      </w:r>
-      <w:r>
-        <w:rPr>
-          <w:rStyle w:val="NormalTok"/>
-        </w:rPr>
-        <w:t xml:space="preserve"> </w:t>
-      </w:r>
-      <w:r>
-        <w:rPr>
-          <w:rStyle w:val="KeywordTok"/>
-        </w:rPr>
-        <w:t xml:space="preserve">parse_date_time</w:t>
-      </w:r>
-      <w:r>
-        <w:rPr>
-          <w:rStyle w:val="NormalTok"/>
-        </w:rPr>
-        <w:t xml:space="preserve">(</w:t>
-      </w:r>
-      <w:r>
-        <w:rPr>
-          <w:rStyle w:val="KeywordTok"/>
-        </w:rPr>
-        <w:t xml:space="preserve">gsub</w:t>
-      </w:r>
-      <w:r>
-        <w:rPr>
-          <w:rStyle w:val="NormalTok"/>
-        </w:rPr>
-        <w:t xml:space="preserve">(</w:t>
-      </w:r>
-      <w:r>
-        <w:rPr>
-          <w:rStyle w:val="StringTok"/>
-        </w:rPr>
-        <w:t xml:space="preserve">'</w:t>
-      </w:r>
-      <w:r>
-        <w:rPr>
-          <w:rStyle w:val="CharTok"/>
-        </w:rPr>
-        <w:t xml:space="preserve">\\</w:t>
-      </w:r>
-      <w:r>
-        <w:rPr>
-          <w:rStyle w:val="StringTok"/>
-        </w:rPr>
-        <w:t xml:space="preserve">*</w:t>
-      </w:r>
-      <w:r>
-        <w:rPr>
-          <w:rStyle w:val="CharTok"/>
-        </w:rPr>
-        <w:t xml:space="preserve">\\</w:t>
-      </w:r>
-      <w:r>
-        <w:rPr>
-          <w:rStyle w:val="StringTok"/>
-        </w:rPr>
-        <w:t xml:space="preserve">*'</w:t>
-      </w:r>
-      <w:r>
-        <w:rPr>
-          <w:rStyle w:val="NormalTok"/>
-        </w:rPr>
-        <w:t xml:space="preserve">,</w:t>
-      </w:r>
-      <w:r>
-        <w:rPr>
-          <w:rStyle w:val="StringTok"/>
-        </w:rPr>
-        <w:t xml:space="preserve">''</w:t>
-      </w:r>
-      <w:r>
-        <w:rPr>
-          <w:rStyle w:val="NormalTok"/>
-        </w:rPr>
-        <w:t xml:space="preserve">,Time)</w:t>
-      </w:r>
-      <w:r>
-        <w:br/>
-      </w:r>
-      <w:r>
-        <w:rPr>
-          <w:rStyle w:val="NormalTok"/>
-        </w:rPr>
-        <w:t xml:space="preserve">                                   , </w:t>
-      </w:r>
-      <w:r>
-        <w:rPr>
-          <w:rStyle w:val="DataTypeTok"/>
-        </w:rPr>
-        <w:t xml:space="preserve">orders =</w:t>
-      </w:r>
-      <w:r>
-        <w:rPr>
-          <w:rStyle w:val="NormalTok"/>
-        </w:rPr>
-        <w:t xml:space="preserve"> </w:t>
-      </w:r>
-      <w:r>
-        <w:rPr>
-          <w:rStyle w:val="KeywordTok"/>
-        </w:rPr>
-        <w:t xml:space="preserve">c</w:t>
-      </w:r>
-      <w:r>
-        <w:rPr>
-          <w:rStyle w:val="NormalTok"/>
-        </w:rPr>
-        <w:t xml:space="preserve">(</w:t>
-      </w:r>
-      <w:r>
-        <w:rPr>
-          <w:rStyle w:val="StringTok"/>
-        </w:rPr>
-        <w:t xml:space="preserve">"HMS"</w:t>
-      </w:r>
-      <w:r>
-        <w:rPr>
-          <w:rStyle w:val="NormalTok"/>
-        </w:rPr>
-        <w:t xml:space="preserve">, </w:t>
-      </w:r>
-      <w:r>
-        <w:rPr>
-          <w:rStyle w:val="StringTok"/>
-        </w:rPr>
-        <w:t xml:space="preserve">"MS"</w:t>
-      </w:r>
-      <w:r>
-        <w:rPr>
-          <w:rStyle w:val="NormalTok"/>
-        </w:rPr>
-        <w:t xml:space="preserve">)) </w:t>
-      </w:r>
-      <w:r>
-        <w:rPr>
-          <w:rStyle w:val="CommentTok"/>
-        </w:rPr>
-        <w:t xml:space="preserve">#convert time col to time format</w:t>
-      </w:r>
-      <w:r>
-        <w:br/>
-      </w:r>
-      <w:r>
-        <w:rPr>
-          <w:rStyle w:val="NormalTok"/>
-        </w:rPr>
-        <w:t xml:space="preserve">           ,</w:t>
-      </w:r>
-      <w:r>
-        <w:rPr>
-          <w:rStyle w:val="DataTypeTok"/>
-        </w:rPr>
-        <w:t xml:space="preserve">TimeMins =</w:t>
-      </w:r>
-      <w:r>
-        <w:rPr>
-          <w:rStyle w:val="NormalTok"/>
-        </w:rPr>
-        <w:t xml:space="preserve"> </w:t>
-      </w:r>
-      <w:r>
-        <w:rPr>
-          <w:rStyle w:val="KeywordTok"/>
-        </w:rPr>
-        <w:t xml:space="preserve">second</w:t>
-      </w:r>
-      <w:r>
-        <w:rPr>
-          <w:rStyle w:val="NormalTok"/>
-        </w:rPr>
-        <w:t xml:space="preserve">(Time)</w:t>
-      </w:r>
-      <w:r>
-        <w:rPr>
-          <w:rStyle w:val="OperatorTok"/>
-        </w:rPr>
-        <w:t xml:space="preserve">/</w:t>
-      </w:r>
-      <w:r>
-        <w:rPr>
-          <w:rStyle w:val="DecValTok"/>
-        </w:rPr>
-        <w:t xml:space="preserve">60</w:t>
-      </w:r>
-      <w:r>
-        <w:rPr>
-          <w:rStyle w:val="NormalTok"/>
-        </w:rPr>
-        <w:t xml:space="preserve"> </w:t>
-      </w:r>
-      <w:r>
-        <w:rPr>
-          <w:rStyle w:val="OperatorTok"/>
-        </w:rPr>
-        <w:t xml:space="preserve">+</w:t>
-      </w:r>
-      <w:r>
-        <w:rPr>
-          <w:rStyle w:val="StringTok"/>
-        </w:rPr>
-        <w:t xml:space="preserve"> </w:t>
-      </w:r>
-      <w:r>
-        <w:rPr>
-          <w:rStyle w:val="KeywordTok"/>
-        </w:rPr>
-        <w:t xml:space="preserve">minute</w:t>
-      </w:r>
-      <w:r>
-        <w:rPr>
-          <w:rStyle w:val="NormalTok"/>
-        </w:rPr>
-        <w:t xml:space="preserve">(Time)  </w:t>
-      </w:r>
-      <w:r>
-        <w:rPr>
-          <w:rStyle w:val="OperatorTok"/>
-        </w:rPr>
-        <w:t xml:space="preserve">+</w:t>
-      </w:r>
-      <w:r>
-        <w:rPr>
-          <w:rStyle w:val="StringTok"/>
-        </w:rPr>
-        <w:t xml:space="preserve"> </w:t>
-      </w:r>
-      <w:r>
-        <w:rPr>
-          <w:rStyle w:val="KeywordTok"/>
-        </w:rPr>
-        <w:t xml:space="preserve">hour</w:t>
-      </w:r>
-      <w:r>
-        <w:rPr>
-          <w:rStyle w:val="NormalTok"/>
-        </w:rPr>
-        <w:t xml:space="preserve">(Time)</w:t>
-      </w:r>
-      <w:r>
-        <w:rPr>
-          <w:rStyle w:val="OperatorTok"/>
-        </w:rPr>
-        <w:t xml:space="preserve">*</w:t>
-      </w:r>
-      <w:r>
-        <w:rPr>
-          <w:rStyle w:val="DecValTok"/>
-        </w:rPr>
-        <w:t xml:space="preserve">60</w:t>
-      </w:r>
-      <w:r>
-        <w:rPr>
-          <w:rStyle w:val="NormalTok"/>
-        </w:rPr>
-        <w:t xml:space="preserve">  </w:t>
-      </w:r>
-      <w:r>
-        <w:rPr>
-          <w:rStyle w:val="CommentTok"/>
-        </w:rPr>
-        <w:t xml:space="preserve">#convert time to minus</w:t>
-      </w:r>
-      <w:r>
-        <w:br/>
-      </w:r>
-      <w:r>
-        <w:rPr>
-          <w:rStyle w:val="NormalTok"/>
-        </w:rPr>
-        <w:t xml:space="preserve">           ,</w:t>
-      </w:r>
-      <w:r>
-        <w:rPr>
-          <w:rStyle w:val="DataTypeTok"/>
-        </w:rPr>
-        <w:t xml:space="preserve">Pace =</w:t>
-      </w:r>
-      <w:r>
-        <w:rPr>
-          <w:rStyle w:val="NormalTok"/>
-        </w:rPr>
-        <w:t xml:space="preserve"> </w:t>
-      </w:r>
-      <w:r>
-        <w:rPr>
-          <w:rStyle w:val="KeywordTok"/>
-        </w:rPr>
-        <w:t xml:space="preserve">parse_date_time</w:t>
-      </w:r>
-      <w:r>
-        <w:rPr>
-          <w:rStyle w:val="NormalTok"/>
-        </w:rPr>
-        <w:t xml:space="preserve">(</w:t>
-      </w:r>
-      <w:r>
-        <w:rPr>
-          <w:rStyle w:val="KeywordTok"/>
-        </w:rPr>
-        <w:t xml:space="preserve">gsub</w:t>
-      </w:r>
-      <w:r>
-        <w:rPr>
-          <w:rStyle w:val="NormalTok"/>
-        </w:rPr>
-        <w:t xml:space="preserve">(</w:t>
-      </w:r>
-      <w:r>
-        <w:rPr>
-          <w:rStyle w:val="StringTok"/>
-        </w:rPr>
-        <w:t xml:space="preserve">'</w:t>
-      </w:r>
-      <w:r>
-        <w:rPr>
-          <w:rStyle w:val="CharTok"/>
-        </w:rPr>
-        <w:t xml:space="preserve">\\</w:t>
-      </w:r>
-      <w:r>
-        <w:rPr>
-          <w:rStyle w:val="StringTok"/>
-        </w:rPr>
-        <w:t xml:space="preserve">*</w:t>
-      </w:r>
-      <w:r>
-        <w:rPr>
-          <w:rStyle w:val="CharTok"/>
-        </w:rPr>
-        <w:t xml:space="preserve">\\</w:t>
-      </w:r>
-      <w:r>
-        <w:rPr>
-          <w:rStyle w:val="StringTok"/>
-        </w:rPr>
-        <w:t xml:space="preserve">*'</w:t>
-      </w:r>
-      <w:r>
-        <w:rPr>
-          <w:rStyle w:val="NormalTok"/>
-        </w:rPr>
-        <w:t xml:space="preserve">,</w:t>
-      </w:r>
-      <w:r>
-        <w:rPr>
-          <w:rStyle w:val="StringTok"/>
-        </w:rPr>
-        <w:t xml:space="preserve">''</w:t>
-      </w:r>
-      <w:r>
-        <w:rPr>
-          <w:rStyle w:val="NormalTok"/>
-        </w:rPr>
-        <w:t xml:space="preserve">,Pace)</w:t>
-      </w:r>
-      <w:r>
-        <w:br/>
-      </w:r>
-      <w:r>
-        <w:rPr>
-          <w:rStyle w:val="NormalTok"/>
-        </w:rPr>
-        <w:t xml:space="preserve">                                   , </w:t>
-      </w:r>
-      <w:r>
-        <w:rPr>
-          <w:rStyle w:val="DataTypeTok"/>
-        </w:rPr>
-        <w:t xml:space="preserve">orders =</w:t>
-      </w:r>
-      <w:r>
-        <w:rPr>
-          <w:rStyle w:val="NormalTok"/>
-        </w:rPr>
-        <w:t xml:space="preserve"> </w:t>
-      </w:r>
-      <w:r>
-        <w:rPr>
-          <w:rStyle w:val="KeywordTok"/>
-        </w:rPr>
-        <w:t xml:space="preserve">c</w:t>
-      </w:r>
-      <w:r>
-        <w:rPr>
-          <w:rStyle w:val="NormalTok"/>
-        </w:rPr>
-        <w:t xml:space="preserve">(</w:t>
-      </w:r>
-      <w:r>
-        <w:rPr>
-          <w:rStyle w:val="StringTok"/>
-        </w:rPr>
-        <w:t xml:space="preserve">"HMS"</w:t>
-      </w:r>
-      <w:r>
-        <w:rPr>
-          <w:rStyle w:val="NormalTok"/>
-        </w:rPr>
-        <w:t xml:space="preserve">, </w:t>
-      </w:r>
-      <w:r>
-        <w:rPr>
-          <w:rStyle w:val="StringTok"/>
-        </w:rPr>
-        <w:t xml:space="preserve">"MS"</w:t>
-      </w:r>
-      <w:r>
-        <w:rPr>
-          <w:rStyle w:val="NormalTok"/>
-        </w:rPr>
-        <w:t xml:space="preserve">))  </w:t>
-      </w:r>
-      <w:r>
-        <w:rPr>
-          <w:rStyle w:val="CommentTok"/>
-        </w:rPr>
-        <w:t xml:space="preserve">#convert pace col to time format</w:t>
-      </w:r>
-      <w:r>
-        <w:br/>
-      </w:r>
-      <w:r>
-        <w:rPr>
-          <w:rStyle w:val="NormalTok"/>
-        </w:rPr>
-        <w:t xml:space="preserve">           ,</w:t>
-      </w:r>
-      <w:r>
-        <w:rPr>
-          <w:rStyle w:val="DataTypeTok"/>
-        </w:rPr>
-        <w:t xml:space="preserve">PaceMins =</w:t>
-      </w:r>
-      <w:r>
-        <w:rPr>
-          <w:rStyle w:val="NormalTok"/>
-        </w:rPr>
-        <w:t xml:space="preserve"> </w:t>
-      </w:r>
-      <w:r>
-        <w:rPr>
-          <w:rStyle w:val="KeywordTok"/>
-        </w:rPr>
-        <w:t xml:space="preserve">second</w:t>
-      </w:r>
-      <w:r>
-        <w:rPr>
-          <w:rStyle w:val="NormalTok"/>
-        </w:rPr>
-        <w:t xml:space="preserve">(Pace)</w:t>
-      </w:r>
-      <w:r>
-        <w:rPr>
-          <w:rStyle w:val="OperatorTok"/>
-        </w:rPr>
-        <w:t xml:space="preserve">/</w:t>
-      </w:r>
-      <w:r>
-        <w:rPr>
-          <w:rStyle w:val="DecValTok"/>
-        </w:rPr>
-        <w:t xml:space="preserve">60</w:t>
-      </w:r>
-      <w:r>
-        <w:rPr>
-          <w:rStyle w:val="NormalTok"/>
-        </w:rPr>
-        <w:t xml:space="preserve"> </w:t>
-      </w:r>
-      <w:r>
-        <w:rPr>
-          <w:rStyle w:val="OperatorTok"/>
-        </w:rPr>
-        <w:t xml:space="preserve">+</w:t>
-      </w:r>
-      <w:r>
-        <w:rPr>
-          <w:rStyle w:val="StringTok"/>
-        </w:rPr>
-        <w:t xml:space="preserve"> </w:t>
-      </w:r>
-      <w:r>
-        <w:rPr>
-          <w:rStyle w:val="KeywordTok"/>
-        </w:rPr>
-        <w:t xml:space="preserve">minute</w:t>
-      </w:r>
-      <w:r>
-        <w:rPr>
-          <w:rStyle w:val="NormalTok"/>
-        </w:rPr>
-        <w:t xml:space="preserve">(Pace)  </w:t>
-      </w:r>
-      <w:r>
-        <w:rPr>
-          <w:rStyle w:val="OperatorTok"/>
-        </w:rPr>
-        <w:t xml:space="preserve">+</w:t>
-      </w:r>
-      <w:r>
-        <w:rPr>
-          <w:rStyle w:val="StringTok"/>
-        </w:rPr>
-        <w:t xml:space="preserve"> </w:t>
-      </w:r>
-      <w:r>
-        <w:rPr>
-          <w:rStyle w:val="KeywordTok"/>
-        </w:rPr>
-        <w:t xml:space="preserve">hour</w:t>
-      </w:r>
-      <w:r>
-        <w:rPr>
-          <w:rStyle w:val="NormalTok"/>
-        </w:rPr>
-        <w:t xml:space="preserve">(Pace)</w:t>
-      </w:r>
-      <w:r>
-        <w:rPr>
-          <w:rStyle w:val="OperatorTok"/>
-        </w:rPr>
-        <w:t xml:space="preserve">*</w:t>
-      </w:r>
-      <w:r>
-        <w:rPr>
-          <w:rStyle w:val="DecValTok"/>
-        </w:rPr>
-        <w:t xml:space="preserve">60</w:t>
-      </w:r>
-      <w:r>
-        <w:rPr>
-          <w:rStyle w:val="NormalTok"/>
-        </w:rPr>
-        <w:t xml:space="preserve">  </w:t>
-      </w:r>
-      <w:r>
-        <w:rPr>
-          <w:rStyle w:val="CommentTok"/>
-        </w:rPr>
-        <w:t xml:space="preserve">#convert pace time to mins</w:t>
-      </w:r>
-      <w:r>
-        <w:br/>
-      </w:r>
-      <w:r>
-        <w:rPr>
-          <w:rStyle w:val="NormalTok"/>
-        </w:rPr>
-        <w:t xml:space="preserve">           ,</w:t>
-      </w:r>
-      <w:r>
-        <w:rPr>
-          <w:rStyle w:val="DataTypeTok"/>
-        </w:rPr>
-        <w:t xml:space="preserve">Age =</w:t>
-      </w:r>
-      <w:r>
-        <w:rPr>
-          <w:rStyle w:val="NormalTok"/>
-        </w:rPr>
-        <w:t xml:space="preserve"> </w:t>
-      </w:r>
-      <w:r>
-        <w:rPr>
-          <w:rStyle w:val="KeywordTok"/>
-        </w:rPr>
-        <w:t xml:space="preserve">as.numeric</w:t>
-      </w:r>
-      <w:r>
-        <w:rPr>
-          <w:rStyle w:val="NormalTok"/>
-        </w:rPr>
-        <w:t xml:space="preserve">(Age) </w:t>
-      </w:r>
-      <w:r>
-        <w:rPr>
-          <w:rStyle w:val="CommentTok"/>
-        </w:rPr>
-        <w:t xml:space="preserve">#convert age to numeric</w:t>
-      </w:r>
-      <w:r>
-        <w:br/>
-      </w:r>
-      <w:r>
-        <w:rPr>
-          <w:rStyle w:val="NormalTok"/>
-        </w:rPr>
-        <w:t xml:space="preserve">           ,</w:t>
-      </w:r>
-      <w:r>
-        <w:rPr>
-          <w:rStyle w:val="DataTypeTok"/>
-        </w:rPr>
-        <w:t xml:space="preserve">PiS =</w:t>
-      </w:r>
-      <w:r>
-        <w:rPr>
-          <w:rStyle w:val="NormalTok"/>
-        </w:rPr>
-        <w:t xml:space="preserve"> </w:t>
-      </w:r>
-      <w:r>
-        <w:rPr>
-          <w:rStyle w:val="KeywordTok"/>
-        </w:rPr>
-        <w:t xml:space="preserve">as.numeric</w:t>
-      </w:r>
-      <w:r>
-        <w:rPr>
-          <w:rStyle w:val="NormalTok"/>
-        </w:rPr>
-        <w:t xml:space="preserve">(PiS) </w:t>
-      </w:r>
-      <w:r>
-        <w:rPr>
-          <w:rStyle w:val="CommentTok"/>
-        </w:rPr>
-        <w:t xml:space="preserve">#convert PiS to numeric</w:t>
-      </w:r>
-      <w:r>
-        <w:br/>
-      </w:r>
-      <w:r>
-        <w:rPr>
-          <w:rStyle w:val="NormalTok"/>
-        </w:rPr>
-        <w:t xml:space="preserve">           ,</w:t>
-      </w:r>
-      <w:r>
-        <w:rPr>
-          <w:rStyle w:val="DataTypeTok"/>
-        </w:rPr>
-        <w:t xml:space="preserve">TiS =</w:t>
-      </w:r>
-      <w:r>
-        <w:rPr>
-          <w:rStyle w:val="NormalTok"/>
-        </w:rPr>
-        <w:t xml:space="preserve"> </w:t>
-      </w:r>
-      <w:r>
-        <w:rPr>
-          <w:rStyle w:val="KeywordTok"/>
-        </w:rPr>
-        <w:t xml:space="preserve">as.numeric</w:t>
-      </w:r>
-      <w:r>
-        <w:rPr>
-          <w:rStyle w:val="NormalTok"/>
-        </w:rPr>
-        <w:t xml:space="preserve">(TiS) </w:t>
-      </w:r>
-      <w:r>
-        <w:rPr>
-          <w:rStyle w:val="CommentTok"/>
-        </w:rPr>
-        <w:t xml:space="preserve">#convert TiS to numeric</w:t>
-      </w:r>
-      <w:r>
-        <w:br/>
-      </w:r>
-      <w:r>
-        <w:rPr>
-          <w:rStyle w:val="NormalTok"/>
-        </w:rPr>
-        <w:t xml:space="preserve">           ,</w:t>
-      </w:r>
-      <w:r>
-        <w:rPr>
-          <w:rStyle w:val="DataTypeTok"/>
-        </w:rPr>
-        <w:t xml:space="preserve">PiD =</w:t>
-      </w:r>
-      <w:r>
-        <w:rPr>
-          <w:rStyle w:val="NormalTok"/>
-        </w:rPr>
-        <w:t xml:space="preserve"> </w:t>
-      </w:r>
-      <w:r>
-        <w:rPr>
-          <w:rStyle w:val="KeywordTok"/>
-        </w:rPr>
-        <w:t xml:space="preserve">as.numeric</w:t>
-      </w:r>
-      <w:r>
-        <w:rPr>
-          <w:rStyle w:val="NormalTok"/>
-        </w:rPr>
-        <w:t xml:space="preserve">(PiD) </w:t>
-      </w:r>
-      <w:r>
-        <w:rPr>
-          <w:rStyle w:val="CommentTok"/>
-        </w:rPr>
-        <w:t xml:space="preserve">#convert PiD to numeric</w:t>
-      </w:r>
-      <w:r>
-        <w:br/>
-      </w:r>
-      <w:r>
-        <w:rPr>
-          <w:rStyle w:val="NormalTok"/>
-        </w:rPr>
-        <w:t xml:space="preserve">           ,</w:t>
-      </w:r>
-      <w:r>
-        <w:rPr>
-          <w:rStyle w:val="DataTypeTok"/>
-        </w:rPr>
-        <w:t xml:space="preserve">TiD =</w:t>
-      </w:r>
-      <w:r>
-        <w:rPr>
-          <w:rStyle w:val="NormalTok"/>
-        </w:rPr>
-        <w:t xml:space="preserve"> </w:t>
-      </w:r>
-      <w:r>
-        <w:rPr>
-          <w:rStyle w:val="KeywordTok"/>
-        </w:rPr>
-        <w:t xml:space="preserve">as.numeric</w:t>
-      </w:r>
-      <w:r>
-        <w:rPr>
-          <w:rStyle w:val="NormalTok"/>
-        </w:rPr>
-        <w:t xml:space="preserve">(TiD) </w:t>
-      </w:r>
-      <w:r>
-        <w:rPr>
-          <w:rStyle w:val="CommentTok"/>
-        </w:rPr>
-        <w:t xml:space="preserve">#convert TiD to numeric</w:t>
-      </w:r>
-      <w:r>
-        <w:br/>
-      </w:r>
-      <w:r>
-        <w:rPr>
-          <w:rStyle w:val="NormalTok"/>
-        </w:rPr>
-        <w:t xml:space="preserve">    )</w:t>
+        <w:t xml:space="preserve">#fixing missing home state (the state is save as town)</w:t>
       </w:r>
       <w:r>
         <w:br/>
@@ -3748,7 +4186,7 @@
         <w:rPr>
           <w:rStyle w:val="KeywordTok"/>
         </w:rPr>
-        <w:t xml:space="preserve">getRawTable</w:t>
+        <w:t xml:space="preserve">getAllTables</w:t>
       </w:r>
       <w:r>
         <w:rPr>
@@ -3929,7 +4367,7 @@
         <w:rPr>
           <w:rStyle w:val="KeywordTok"/>
         </w:rPr>
-        <w:t xml:space="preserve">parseRawTable</w:t>
+        <w:t xml:space="preserve">transformAllTables</w:t>
       </w:r>
       <w:r>
         <w:rPr>
@@ -4073,7 +4511,7 @@
         <w:rPr>
           <w:rStyle w:val="NormalTok"/>
         </w:rPr>
-        <w:t xml:space="preserve">(F) </w:t>
+        <w:t xml:space="preserve">(T) </w:t>
       </w:r>
       <w:r>
         <w:rPr>
@@ -4192,61 +4630,61 @@
         <w:rPr>
           <w:rStyle w:val="VerbatimChar"/>
         </w:rPr>
-        <w:t xml:space="preserve">##   PiS  TiS Division PiD TiD Hometown Home State year divisionTitle section page</w:t>
-      </w:r>
-      <w:r>
-        <w:br/>
-      </w:r>
-      <w:r>
-        <w:rPr>
-          <w:rStyle w:val="VerbatimChar"/>
-        </w:rPr>
-        <w:t xml:space="preserve">## 1   1 2358    W2529   1 559    Kenya       &lt;NA&gt; 1999 Overall+Women     10M    1</w:t>
-      </w:r>
-      <w:r>
-        <w:br/>
-      </w:r>
-      <w:r>
-        <w:rPr>
-          <w:rStyle w:val="VerbatimChar"/>
-        </w:rPr>
-        <w:t xml:space="preserve">## 2   2 2358    W2529   2 559    Kenya       &lt;NA&gt; 1999 Overall+Women     10M    1</w:t>
-      </w:r>
-      <w:r>
-        <w:br/>
-      </w:r>
-      <w:r>
-        <w:rPr>
-          <w:rStyle w:val="VerbatimChar"/>
-        </w:rPr>
-        <w:t xml:space="preserve">## 3   3 2358       NR  NA  NA   Russia       &lt;NA&gt; 1999 Overall+Women     10M    1</w:t>
-      </w:r>
-      <w:r>
-        <w:br/>
-      </w:r>
-      <w:r>
-        <w:rPr>
-          <w:rStyle w:val="VerbatimChar"/>
-        </w:rPr>
-        <w:t xml:space="preserve">## 4   4 2358    W2024   1 196    Kenya       &lt;NA&gt; 1999 Overall+Women     10M    1</w:t>
-      </w:r>
-      <w:r>
-        <w:br/>
-      </w:r>
-      <w:r>
-        <w:rPr>
-          <w:rStyle w:val="VerbatimChar"/>
-        </w:rPr>
-        <w:t xml:space="preserve">## 5   5 2358    W2529   3 559   Russia       &lt;NA&gt; 1999 Overall+Women     10M    1</w:t>
-      </w:r>
-      <w:r>
-        <w:br/>
-      </w:r>
-      <w:r>
-        <w:rPr>
-          <w:rStyle w:val="VerbatimChar"/>
-        </w:rPr>
-        <w:t xml:space="preserve">## 6   6 2358    W2024   2 196    Kenya       &lt;NA&gt; 1999 Overall+Women     10M    1</w:t>
+        <w:t xml:space="preserve">##   PiS  TiS Division PiD TiD Hometown HomeState year divisionTitle section page</w:t>
+      </w:r>
+      <w:r>
+        <w:br/>
+      </w:r>
+      <w:r>
+        <w:rPr>
+          <w:rStyle w:val="VerbatimChar"/>
+        </w:rPr>
+        <w:t xml:space="preserve">## 1   1 2358    W2529   1 559     &lt;NA&gt;      &lt;NA&gt; 1999 Overall+Women     10M    1</w:t>
+      </w:r>
+      <w:r>
+        <w:br/>
+      </w:r>
+      <w:r>
+        <w:rPr>
+          <w:rStyle w:val="VerbatimChar"/>
+        </w:rPr>
+        <w:t xml:space="preserve">## 2   2 2358    W2529   2 559     &lt;NA&gt;      &lt;NA&gt; 1999 Overall+Women     10M    1</w:t>
+      </w:r>
+      <w:r>
+        <w:br/>
+      </w:r>
+      <w:r>
+        <w:rPr>
+          <w:rStyle w:val="VerbatimChar"/>
+        </w:rPr>
+        <w:t xml:space="preserve">## 3   3 2358       NR  NA  NA     &lt;NA&gt;      &lt;NA&gt; 1999 Overall+Women     10M    1</w:t>
+      </w:r>
+      <w:r>
+        <w:br/>
+      </w:r>
+      <w:r>
+        <w:rPr>
+          <w:rStyle w:val="VerbatimChar"/>
+        </w:rPr>
+        <w:t xml:space="preserve">## 4   4 2358    W2024   1 196     &lt;NA&gt;      &lt;NA&gt; 1999 Overall+Women     10M    1</w:t>
+      </w:r>
+      <w:r>
+        <w:br/>
+      </w:r>
+      <w:r>
+        <w:rPr>
+          <w:rStyle w:val="VerbatimChar"/>
+        </w:rPr>
+        <w:t xml:space="preserve">## 5   5 2358    W2529   3 559     &lt;NA&gt;      &lt;NA&gt; 1999 Overall+Women     10M    1</w:t>
+      </w:r>
+      <w:r>
+        <w:br/>
+      </w:r>
+      <w:r>
+        <w:rPr>
+          <w:rStyle w:val="VerbatimChar"/>
+        </w:rPr>
+        <w:t xml:space="preserve">## 6   6 2358    W2024   2 196     &lt;NA&gt;      &lt;NA&gt; 1999 Overall+Women     10M    1</w:t>
       </w:r>
       <w:r>
         <w:br/>
@@ -4318,61 +4756,61 @@
         <w:rPr>
           <w:rStyle w:val="VerbatimChar"/>
         </w:rPr>
-        <w:t xml:space="preserve">##   DivisionCode DivisionNum TimeMins PaceMins</w:t>
-      </w:r>
-      <w:r>
-        <w:br/>
-      </w:r>
-      <w:r>
-        <w:rPr>
-          <w:rStyle w:val="VerbatimChar"/>
-        </w:rPr>
-        <w:t xml:space="preserve">## 1            W         529 53.61667 5.366667</w:t>
-      </w:r>
-      <w:r>
-        <w:br/>
-      </w:r>
-      <w:r>
-        <w:rPr>
-          <w:rStyle w:val="VerbatimChar"/>
-        </w:rPr>
-        <w:t xml:space="preserve">## 2            W         529 53.63333 5.366667</w:t>
-      </w:r>
-      <w:r>
-        <w:br/>
-      </w:r>
-      <w:r>
-        <w:rPr>
-          <w:rStyle w:val="VerbatimChar"/>
-        </w:rPr>
-        <w:t xml:space="preserve">## 3            N             53.66667 5.366667</w:t>
-      </w:r>
-      <w:r>
-        <w:br/>
-      </w:r>
-      <w:r>
-        <w:rPr>
-          <w:rStyle w:val="VerbatimChar"/>
-        </w:rPr>
-        <w:t xml:space="preserve">## 4            W         024 53.91667 5.400000</w:t>
-      </w:r>
-      <w:r>
-        <w:br/>
-      </w:r>
-      <w:r>
-        <w:rPr>
-          <w:rStyle w:val="VerbatimChar"/>
-        </w:rPr>
-        <w:t xml:space="preserve">## 5            W         529 54.13333 5.416667</w:t>
-      </w:r>
-      <w:r>
-        <w:br/>
-      </w:r>
-      <w:r>
-        <w:rPr>
-          <w:rStyle w:val="VerbatimChar"/>
-        </w:rPr>
-        <w:t xml:space="preserve">## 6            W         024 54.16667 5.416667</w:t>
+        <w:t xml:space="preserve">##   HomeCountry TimeMins PaceMins</w:t>
+      </w:r>
+      <w:r>
+        <w:br/>
+      </w:r>
+      <w:r>
+        <w:rPr>
+          <w:rStyle w:val="VerbatimChar"/>
+        </w:rPr>
+        <w:t xml:space="preserve">## 1       KENYA 53.61667 5.366667</w:t>
+      </w:r>
+      <w:r>
+        <w:br/>
+      </w:r>
+      <w:r>
+        <w:rPr>
+          <w:rStyle w:val="VerbatimChar"/>
+        </w:rPr>
+        <w:t xml:space="preserve">## 2       KENYA 53.63333 5.366667</w:t>
+      </w:r>
+      <w:r>
+        <w:br/>
+      </w:r>
+      <w:r>
+        <w:rPr>
+          <w:rStyle w:val="VerbatimChar"/>
+        </w:rPr>
+        <w:t xml:space="preserve">## 3      RUSSIA 53.66667 5.366667</w:t>
+      </w:r>
+      <w:r>
+        <w:br/>
+      </w:r>
+      <w:r>
+        <w:rPr>
+          <w:rStyle w:val="VerbatimChar"/>
+        </w:rPr>
+        <w:t xml:space="preserve">## 4       KENYA 53.91667 5.400000</w:t>
+      </w:r>
+      <w:r>
+        <w:br/>
+      </w:r>
+      <w:r>
+        <w:rPr>
+          <w:rStyle w:val="VerbatimChar"/>
+        </w:rPr>
+        <w:t xml:space="preserve">## 5      RUSSIA 54.13333 5.416667</w:t>
+      </w:r>
+      <w:r>
+        <w:br/>
+      </w:r>
+      <w:r>
+        <w:rPr>
+          <w:rStyle w:val="VerbatimChar"/>
+        </w:rPr>
+        <w:t xml:space="preserve">## 6       KENYA 54.16667 5.416667</w:t>
       </w:r>
     </w:p>
     <w:p>
@@ -4631,6 +5069,473 @@
       </w:r>
     </w:p>
     <w:bookmarkEnd w:id="21"/>
+    <w:bookmarkStart w:id="22" w:name="check-data-structurs"/>
+    <w:p>
+      <w:pPr>
+        <w:pStyle w:val="Heading1"/>
+      </w:pPr>
+      <w:r>
+        <w:t xml:space="preserve">Check Data Structurs</w:t>
+      </w:r>
+    </w:p>
+    <w:p>
+      <w:pPr>
+        <w:pStyle w:val="SourceCode"/>
+      </w:pPr>
+      <w:r>
+        <w:rPr>
+          <w:rStyle w:val="NormalTok"/>
+        </w:rPr>
+        <w:t xml:space="preserve">  </w:t>
+      </w:r>
+      <w:r>
+        <w:rPr>
+          <w:rStyle w:val="KeywordTok"/>
+        </w:rPr>
+        <w:t xml:space="preserve">summary</w:t>
+      </w:r>
+      <w:r>
+        <w:rPr>
+          <w:rStyle w:val="NormalTok"/>
+        </w:rPr>
+        <w:t xml:space="preserve">(data)</w:t>
+      </w:r>
+    </w:p>
+    <w:p>
+      <w:pPr>
+        <w:pStyle w:val="SourceCode"/>
+      </w:pPr>
+      <w:r>
+        <w:rPr>
+          <w:rStyle w:val="VerbatimChar"/>
+        </w:rPr>
+        <w:t xml:space="preserve">##      Race               Name              Gender               Age       </w:t>
+      </w:r>
+      <w:r>
+        <w:br/>
+      </w:r>
+      <w:r>
+        <w:rPr>
+          <w:rStyle w:val="VerbatimChar"/>
+        </w:rPr>
+        <w:t xml:space="preserve">##  Length:75866       Length:75866       Length:75866       Min.   : 7.00  </w:t>
+      </w:r>
+      <w:r>
+        <w:br/>
+      </w:r>
+      <w:r>
+        <w:rPr>
+          <w:rStyle w:val="VerbatimChar"/>
+        </w:rPr>
+        <w:t xml:space="preserve">##  Class :character   Class :character   Class :character   1st Qu.:27.00  </w:t>
+      </w:r>
+      <w:r>
+        <w:br/>
+      </w:r>
+      <w:r>
+        <w:rPr>
+          <w:rStyle w:val="VerbatimChar"/>
+        </w:rPr>
+        <w:t xml:space="preserve">##  Mode  :character   Mode  :character   Mode  :character   Median :32.00  </w:t>
+      </w:r>
+      <w:r>
+        <w:br/>
+      </w:r>
+      <w:r>
+        <w:rPr>
+          <w:rStyle w:val="VerbatimChar"/>
+        </w:rPr>
+        <w:t xml:space="preserve">##                                                           Mean   :33.85  </w:t>
+      </w:r>
+      <w:r>
+        <w:br/>
+      </w:r>
+      <w:r>
+        <w:rPr>
+          <w:rStyle w:val="VerbatimChar"/>
+        </w:rPr>
+        <w:t xml:space="preserve">##                                                           3rd Qu.:39.00  </w:t>
+      </w:r>
+      <w:r>
+        <w:br/>
+      </w:r>
+      <w:r>
+        <w:rPr>
+          <w:rStyle w:val="VerbatimChar"/>
+        </w:rPr>
+        <w:t xml:space="preserve">##                                                           Max.   :87.00  </w:t>
+      </w:r>
+      <w:r>
+        <w:br/>
+      </w:r>
+      <w:r>
+        <w:rPr>
+          <w:rStyle w:val="VerbatimChar"/>
+        </w:rPr>
+        <w:t xml:space="preserve">##                                                           NA's   :20     </w:t>
+      </w:r>
+      <w:r>
+        <w:br/>
+      </w:r>
+      <w:r>
+        <w:rPr>
+          <w:rStyle w:val="VerbatimChar"/>
+        </w:rPr>
+        <w:t xml:space="preserve">##       Time                          Pace                          PiS      </w:t>
+      </w:r>
+      <w:r>
+        <w:br/>
+      </w:r>
+      <w:r>
+        <w:rPr>
+          <w:rStyle w:val="VerbatimChar"/>
+        </w:rPr>
+        <w:t xml:space="preserve">##  Min.   :0000-01-01 00:51:44   Min.   :0000-01-01 00:05:10   Min.   :   1  </w:t>
+      </w:r>
+      <w:r>
+        <w:br/>
+      </w:r>
+      <w:r>
+        <w:rPr>
+          <w:rStyle w:val="VerbatimChar"/>
+        </w:rPr>
+        <w:t xml:space="preserve">##  1st Qu.:0000-01-01 01:28:39   1st Qu.:0000-01-01 00:08:52   1st Qu.:1356  </w:t>
+      </w:r>
+      <w:r>
+        <w:br/>
+      </w:r>
+      <w:r>
+        <w:rPr>
+          <w:rStyle w:val="VerbatimChar"/>
+        </w:rPr>
+        <w:t xml:space="preserve">##  Median :0000-01-01 01:37:29   Median :0000-01-01 00:09:45   Median :2786  </w:t>
+      </w:r>
+      <w:r>
+        <w:br/>
+      </w:r>
+      <w:r>
+        <w:rPr>
+          <w:rStyle w:val="VerbatimChar"/>
+        </w:rPr>
+        <w:t xml:space="preserve">##  Mean   :0000-01-01 01:38:13   Mean   :0000-01-01 00:09:50   Mean   :3305  </w:t>
+      </w:r>
+      <w:r>
+        <w:br/>
+      </w:r>
+      <w:r>
+        <w:rPr>
+          <w:rStyle w:val="VerbatimChar"/>
+        </w:rPr>
+        <w:t xml:space="preserve">##  3rd Qu.:0000-01-01 01:46:58   3rd Qu.:0000-01-01 00:10:42   3rd Qu.:4905  </w:t>
+      </w:r>
+      <w:r>
+        <w:br/>
+      </w:r>
+      <w:r>
+        <w:rPr>
+          <w:rStyle w:val="VerbatimChar"/>
+        </w:rPr>
+        <w:t xml:space="preserve">##  Max.   :0000-01-01 02:57:31   Max.   :0000-01-01 00:17:45   Max.   :9729  </w:t>
+      </w:r>
+      <w:r>
+        <w:br/>
+      </w:r>
+      <w:r>
+        <w:rPr>
+          <w:rStyle w:val="VerbatimChar"/>
+        </w:rPr>
+        <w:t xml:space="preserve">##                                                                            </w:t>
+      </w:r>
+      <w:r>
+        <w:br/>
+      </w:r>
+      <w:r>
+        <w:rPr>
+          <w:rStyle w:val="VerbatimChar"/>
+        </w:rPr>
+        <w:t xml:space="preserve">##       TiS         Division              PiD              TiD      </w:t>
+      </w:r>
+      <w:r>
+        <w:br/>
+      </w:r>
+      <w:r>
+        <w:rPr>
+          <w:rStyle w:val="VerbatimChar"/>
+        </w:rPr>
+        <w:t xml:space="preserve">##  Min.   :2166   Length:75866       Min.   :   1.0   Min.   :   1  </w:t>
+      </w:r>
+      <w:r>
+        <w:br/>
+      </w:r>
+      <w:r>
+        <w:rPr>
+          <w:rStyle w:val="VerbatimChar"/>
+        </w:rPr>
+        <w:t xml:space="preserve">##  1st Qu.:4333   Class :character   1st Qu.: 165.0   1st Qu.: 559  </w:t>
+      </w:r>
+      <w:r>
+        <w:br/>
+      </w:r>
+      <w:r>
+        <w:rPr>
+          <w:rStyle w:val="VerbatimChar"/>
+        </w:rPr>
+        <w:t xml:space="preserve">##  Median :6395   Mode  :character   Median : 404.0   Median : 953  </w:t>
+      </w:r>
+      <w:r>
+        <w:br/>
+      </w:r>
+      <w:r>
+        <w:rPr>
+          <w:rStyle w:val="VerbatimChar"/>
+        </w:rPr>
+        <w:t xml:space="preserve">##  Mean   :6609                      Mean   : 595.6   Mean   :1190  </w:t>
+      </w:r>
+      <w:r>
+        <w:br/>
+      </w:r>
+      <w:r>
+        <w:rPr>
+          <w:rStyle w:val="VerbatimChar"/>
+        </w:rPr>
+        <w:t xml:space="preserve">##  3rd Qu.:8853                      3rd Qu.: 816.0   3rd Qu.:1678  </w:t>
+      </w:r>
+      <w:r>
+        <w:br/>
+      </w:r>
+      <w:r>
+        <w:rPr>
+          <w:rStyle w:val="VerbatimChar"/>
+        </w:rPr>
+        <w:t xml:space="preserve">##  Max.   :9729                      Max.   :5302.0   Max.   :2803  </w:t>
+      </w:r>
+      <w:r>
+        <w:br/>
+      </w:r>
+      <w:r>
+        <w:rPr>
+          <w:rStyle w:val="VerbatimChar"/>
+        </w:rPr>
+        <w:t xml:space="preserve">##                                    NA's   :20       NA's   :20    </w:t>
+      </w:r>
+      <w:r>
+        <w:br/>
+      </w:r>
+      <w:r>
+        <w:rPr>
+          <w:rStyle w:val="VerbatimChar"/>
+        </w:rPr>
+        <w:t xml:space="preserve">##    Hometown          HomeState              year      divisionTitle     </w:t>
+      </w:r>
+      <w:r>
+        <w:br/>
+      </w:r>
+      <w:r>
+        <w:rPr>
+          <w:rStyle w:val="VerbatimChar"/>
+        </w:rPr>
+        <w:t xml:space="preserve">##  Length:75866       Length:75866       Min.   :1999   Length:75866      </w:t>
+      </w:r>
+      <w:r>
+        <w:br/>
+      </w:r>
+      <w:r>
+        <w:rPr>
+          <w:rStyle w:val="VerbatimChar"/>
+        </w:rPr>
+        <w:t xml:space="preserve">##  Class :character   Class :character   1st Qu.:2005   Class :character  </w:t>
+      </w:r>
+      <w:r>
+        <w:br/>
+      </w:r>
+      <w:r>
+        <w:rPr>
+          <w:rStyle w:val="VerbatimChar"/>
+        </w:rPr>
+        <w:t xml:space="preserve">##  Mode  :character   Mode  :character   Median :2008   Mode  :character  </w:t>
+      </w:r>
+      <w:r>
+        <w:br/>
+      </w:r>
+      <w:r>
+        <w:rPr>
+          <w:rStyle w:val="VerbatimChar"/>
+        </w:rPr>
+        <w:t xml:space="preserve">##                                        Mean   :2007                     </w:t>
+      </w:r>
+      <w:r>
+        <w:br/>
+      </w:r>
+      <w:r>
+        <w:rPr>
+          <w:rStyle w:val="VerbatimChar"/>
+        </w:rPr>
+        <w:t xml:space="preserve">##                                        3rd Qu.:2010                     </w:t>
+      </w:r>
+      <w:r>
+        <w:br/>
+      </w:r>
+      <w:r>
+        <w:rPr>
+          <w:rStyle w:val="VerbatimChar"/>
+        </w:rPr>
+        <w:t xml:space="preserve">##                                        Max.   :2012                     </w:t>
+      </w:r>
+      <w:r>
+        <w:br/>
+      </w:r>
+      <w:r>
+        <w:rPr>
+          <w:rStyle w:val="VerbatimChar"/>
+        </w:rPr>
+        <w:t xml:space="preserve">##                                                                         </w:t>
+      </w:r>
+      <w:r>
+        <w:br/>
+      </w:r>
+      <w:r>
+        <w:rPr>
+          <w:rStyle w:val="VerbatimChar"/>
+        </w:rPr>
+        <w:t xml:space="preserve">##    section               page           link           HomeCountry       </w:t>
+      </w:r>
+      <w:r>
+        <w:br/>
+      </w:r>
+      <w:r>
+        <w:rPr>
+          <w:rStyle w:val="VerbatimChar"/>
+        </w:rPr>
+        <w:t xml:space="preserve">##  Length:75866       Min.   :  1.0   Length:75866       Length:75866      </w:t>
+      </w:r>
+      <w:r>
+        <w:br/>
+      </w:r>
+      <w:r>
+        <w:rPr>
+          <w:rStyle w:val="VerbatimChar"/>
+        </w:rPr>
+        <w:t xml:space="preserve">##  Class :character   1st Qu.: 68.0   Class :character   Class :character  </w:t>
+      </w:r>
+      <w:r>
+        <w:br/>
+      </w:r>
+      <w:r>
+        <w:rPr>
+          <w:rStyle w:val="VerbatimChar"/>
+        </w:rPr>
+        <w:t xml:space="preserve">##  Mode  :character   Median :140.0   Mode  :character   Mode  :character  </w:t>
+      </w:r>
+      <w:r>
+        <w:br/>
+      </w:r>
+      <w:r>
+        <w:rPr>
+          <w:rStyle w:val="VerbatimChar"/>
+        </w:rPr>
+        <w:t xml:space="preserve">##                     Mean   :165.7                                        </w:t>
+      </w:r>
+      <w:r>
+        <w:br/>
+      </w:r>
+      <w:r>
+        <w:rPr>
+          <w:rStyle w:val="VerbatimChar"/>
+        </w:rPr>
+        <w:t xml:space="preserve">##                     3rd Qu.:246.0                                        </w:t>
+      </w:r>
+      <w:r>
+        <w:br/>
+      </w:r>
+      <w:r>
+        <w:rPr>
+          <w:rStyle w:val="VerbatimChar"/>
+        </w:rPr>
+        <w:t xml:space="preserve">##                     Max.   :487.0                                        </w:t>
+      </w:r>
+      <w:r>
+        <w:br/>
+      </w:r>
+      <w:r>
+        <w:rPr>
+          <w:rStyle w:val="VerbatimChar"/>
+        </w:rPr>
+        <w:t xml:space="preserve">##                                                                          </w:t>
+      </w:r>
+      <w:r>
+        <w:br/>
+      </w:r>
+      <w:r>
+        <w:rPr>
+          <w:rStyle w:val="VerbatimChar"/>
+        </w:rPr>
+        <w:t xml:space="preserve">##     TimeMins         PaceMins     </w:t>
+      </w:r>
+      <w:r>
+        <w:br/>
+      </w:r>
+      <w:r>
+        <w:rPr>
+          <w:rStyle w:val="VerbatimChar"/>
+        </w:rPr>
+        <w:t xml:space="preserve">##  Min.   : 51.73   Min.   : 5.167  </w:t>
+      </w:r>
+      <w:r>
+        <w:br/>
+      </w:r>
+      <w:r>
+        <w:rPr>
+          <w:rStyle w:val="VerbatimChar"/>
+        </w:rPr>
+        <w:t xml:space="preserve">##  1st Qu.: 88.65   1st Qu.: 8.867  </w:t>
+      </w:r>
+      <w:r>
+        <w:br/>
+      </w:r>
+      <w:r>
+        <w:rPr>
+          <w:rStyle w:val="VerbatimChar"/>
+        </w:rPr>
+        <w:t xml:space="preserve">##  Median : 97.48   Median : 9.750  </w:t>
+      </w:r>
+      <w:r>
+        <w:br/>
+      </w:r>
+      <w:r>
+        <w:rPr>
+          <w:rStyle w:val="VerbatimChar"/>
+        </w:rPr>
+        <w:t xml:space="preserve">##  Mean   : 98.22   Mean   : 9.823  </w:t>
+      </w:r>
+      <w:r>
+        <w:br/>
+      </w:r>
+      <w:r>
+        <w:rPr>
+          <w:rStyle w:val="VerbatimChar"/>
+        </w:rPr>
+        <w:t xml:space="preserve">##  3rd Qu.:106.97   3rd Qu.:10.700  </w:t>
+      </w:r>
+      <w:r>
+        <w:br/>
+      </w:r>
+      <w:r>
+        <w:rPr>
+          <w:rStyle w:val="VerbatimChar"/>
+        </w:rPr>
+        <w:t xml:space="preserve">##  Max.   :177.52   Max.   :17.750  </w:t>
+      </w:r>
+      <w:r>
+        <w:br/>
+      </w:r>
+      <w:r>
+        <w:rPr>
+          <w:rStyle w:val="VerbatimChar"/>
+        </w:rPr>
+        <w:t xml:space="preserve">## </w:t>
+      </w:r>
+    </w:p>
+    <w:bookmarkEnd w:id="22"/>
     <w:sectPr/>
   </w:body>
 </w:document>

</xml_diff>